<commit_message>
Refactoring and minor code updates
</commit_message>
<xml_diff>
--- a/GANs for Personalisation.docx
+++ b/GANs for Personalisation.docx
@@ -1,6 +1,6 @@
 
 <file path=word/document.xml><?xml version="1.0" encoding="utf-8"?>
-<w:document xmlns:wpc="http://schemas.microsoft.com/office/word/2010/wordprocessingCanvas" xmlns:cx="http://schemas.microsoft.com/office/drawing/2014/chartex" xmlns:cx1="http://schemas.microsoft.com/office/drawing/2015/9/8/chartex" xmlns:cx2="http://schemas.microsoft.com/office/drawing/2015/10/21/chartex" xmlns:cx3="http://schemas.microsoft.com/office/drawing/2016/5/9/chartex" xmlns:cx4="http://schemas.microsoft.com/office/drawing/2016/5/10/chartex" xmlns:cx5="http://schemas.microsoft.com/office/drawing/2016/5/11/chartex" xmlns:cx6="http://schemas.microsoft.com/office/drawing/2016/5/12/chartex" xmlns:cx7="http://schemas.microsoft.com/office/drawing/2016/5/13/chartex" xmlns:cx8="http://schemas.microsoft.com/office/drawing/2016/5/14/chartex" xmlns:mc="http://schemas.openxmlformats.org/markup-compatibility/2006" xmlns:aink="http://schemas.microsoft.com/office/drawing/2016/ink" xmlns:am3d="http://schemas.microsoft.com/office/drawing/2017/model3d" xmlns:o="urn:schemas-microsoft-com:office:office" xmlns:oel="http://schemas.microsoft.com/office/2019/extlst" xmlns:r="http://schemas.openxmlformats.org/officeDocument/2006/relationships" xmlns:m="http://schemas.openxmlformats.org/officeDocument/2006/math" xmlns:v="urn:schemas-microsoft-com:vml" xmlns:wp14="http://schemas.microsoft.com/office/word/2010/wordprocessingDrawing" xmlns:wp="http://schemas.openxmlformats.org/drawingml/2006/wordprocessingDrawing" xmlns:w10="urn:schemas-microsoft-com:office:word" xmlns:w="http://schemas.openxmlformats.org/wordprocessingml/2006/main" xmlns:w14="http://schemas.microsoft.com/office/word/2010/wordml" xmlns:w15="http://schemas.microsoft.com/office/word/2012/wordml" xmlns:w16cex="http://schemas.microsoft.com/office/word/2018/wordml/cex" xmlns:w16cid="http://schemas.microsoft.com/office/word/2016/wordml/cid" xmlns:w16="http://schemas.microsoft.com/office/word/2018/wordml" xmlns:w16du="http://schemas.microsoft.com/office/word/2023/wordml/word16du" xmlns:w16sdtdh="http://schemas.microsoft.com/office/word/2020/wordml/sdtdatahash" xmlns:w16se="http://schemas.microsoft.com/office/word/2015/wordml/symex" xmlns:wpg="http://schemas.microsoft.com/office/word/2010/wordprocessingGroup" xmlns:wpi="http://schemas.microsoft.com/office/word/2010/wordprocessingInk" xmlns:wne="http://schemas.microsoft.com/office/word/2006/wordml" xmlns:wps="http://schemas.microsoft.com/office/word/2010/wordprocessingShape" mc:Ignorable="w14 w15 w16se w16cid w16 w16cex w16sdtdh w16du wp14">
+<w:document xmlns:wpc="http://schemas.microsoft.com/office/word/2010/wordprocessingCanvas" xmlns:cx="http://schemas.microsoft.com/office/drawing/2014/chartex" xmlns:cx1="http://schemas.microsoft.com/office/drawing/2015/9/8/chartex" xmlns:cx2="http://schemas.microsoft.com/office/drawing/2015/10/21/chartex" xmlns:cx3="http://schemas.microsoft.com/office/drawing/2016/5/9/chartex" xmlns:cx4="http://schemas.microsoft.com/office/drawing/2016/5/10/chartex" xmlns:cx5="http://schemas.microsoft.com/office/drawing/2016/5/11/chartex" xmlns:cx6="http://schemas.microsoft.com/office/drawing/2016/5/12/chartex" xmlns:cx7="http://schemas.microsoft.com/office/drawing/2016/5/13/chartex" xmlns:cx8="http://schemas.microsoft.com/office/drawing/2016/5/14/chartex" xmlns:mc="http://schemas.openxmlformats.org/markup-compatibility/2006" xmlns:aink="http://schemas.microsoft.com/office/drawing/2016/ink" xmlns:am3d="http://schemas.microsoft.com/office/drawing/2017/model3d" xmlns:o="urn:schemas-microsoft-com:office:office" xmlns:oel="http://schemas.microsoft.com/office/2019/extlst" xmlns:r="http://schemas.openxmlformats.org/officeDocument/2006/relationships" xmlns:m="http://schemas.openxmlformats.org/officeDocument/2006/math" xmlns:v="urn:schemas-microsoft-com:vml" xmlns:wp14="http://schemas.microsoft.com/office/word/2010/wordprocessingDrawing" xmlns:wp="http://schemas.openxmlformats.org/drawingml/2006/wordprocessingDrawing" xmlns:w10="urn:schemas-microsoft-com:office:word" xmlns:w="http://schemas.openxmlformats.org/wordprocessingml/2006/main" xmlns:w14="http://schemas.microsoft.com/office/word/2010/wordml" xmlns:w15="http://schemas.microsoft.com/office/word/2012/wordml" xmlns:w16cex="http://schemas.microsoft.com/office/word/2018/wordml/cex" xmlns:w16cid="http://schemas.microsoft.com/office/word/2016/wordml/cid" xmlns:w16="http://schemas.microsoft.com/office/word/2018/wordml" xmlns:w16du="http://schemas.microsoft.com/office/word/2023/wordml/word16du" xmlns:w16sdtdh="http://schemas.microsoft.com/office/word/2020/wordml/sdtdatahash" xmlns:w16sdtfl="http://schemas.microsoft.com/office/word/2024/wordml/sdtformatlock" xmlns:w16se="http://schemas.microsoft.com/office/word/2015/wordml/symex" xmlns:wpg="http://schemas.microsoft.com/office/word/2010/wordprocessingGroup" xmlns:wpi="http://schemas.microsoft.com/office/word/2010/wordprocessingInk" xmlns:wne="http://schemas.microsoft.com/office/word/2006/wordml" xmlns:wps="http://schemas.microsoft.com/office/word/2010/wordprocessingShape" mc:Ignorable="w14 w15 w16se w16cid w16 w16cex w16sdtdh w16sdtfl w16du wp14">
   <w:body>
     <w:p>
       <w:pPr>
@@ -1424,14 +1424,6 @@
     </w:p>
     <w:p>
       <w:pPr>
-        <w:spacing w:line="240" w:lineRule="auto"/>
-        <w:rPr>
-          <w:lang w:val="en-GB"/>
-        </w:rPr>
-      </w:pPr>
-    </w:p>
-    <w:p>
-      <w:pPr>
         <w:numPr>
           <w:ilvl w:val="0"/>
           <w:numId w:val="23"/>
@@ -1667,14 +1659,14 @@
         <w:rPr>
           <w:lang w:val="en-GB"/>
         </w:rPr>
-        <w:t xml:space="preserve"> is the tendency to trap users in filter bubbles. By continuously recommending content that aligns with a user’s past </w:t>
+        <w:t xml:space="preserve"> is the tendency to trap users in filter bubbles. By continuously recommending content that aligns with a user’s past preferences, the system narrows the user's exposure to new or diverse content. This </w:t>
       </w:r>
       <w:r>
         <w:rPr>
           <w:lang w:val="en-GB"/>
         </w:rPr>
         <w:lastRenderedPageBreak/>
-        <w:t>preferences, the system narrows the user's exposure to new or diverse content. This over-specialization can lead to repetitive recommendations</w:t>
+        <w:t>over-specialization can lead to repetitive recommendations</w:t>
       </w:r>
       <w:r>
         <w:rPr>
@@ -7108,23 +7100,7 @@
           <w:rFonts w:cs="Times New Roman"/>
           <w:lang w:val="en-GB"/>
         </w:rPr>
-        <w:t xml:space="preserve"> </w:t>
-      </w:r>
-      <w:proofErr w:type="spellStart"/>
-      <w:r>
-        <w:rPr>
-          <w:rFonts w:cs="Times New Roman"/>
-          <w:lang w:val="en-GB"/>
-        </w:rPr>
-        <w:t>Chernev</w:t>
-      </w:r>
-      <w:proofErr w:type="spellEnd"/>
-      <w:r>
-        <w:rPr>
-          <w:rFonts w:cs="Times New Roman"/>
-          <w:lang w:val="en-GB"/>
-        </w:rPr>
-        <w:t xml:space="preserve">, A., </w:t>
+        <w:t xml:space="preserve"> Chernev, A., </w:t>
       </w:r>
       <w:proofErr w:type="spellStart"/>
       <w:r>
@@ -7257,13 +7233,20 @@
           <w:lang w:val="en-GB"/>
         </w:rPr>
       </w:pPr>
+      <w:r>
+        <w:rPr>
+          <w:rFonts w:cs="Times New Roman"/>
+          <w:lang w:val="en-GB"/>
+        </w:rPr>
+        <w:t xml:space="preserve">Scarselli, F., Gori, M., Tsoi, A.C., </w:t>
+      </w:r>
       <w:proofErr w:type="spellStart"/>
       <w:r>
         <w:rPr>
           <w:rFonts w:cs="Times New Roman"/>
           <w:lang w:val="en-GB"/>
         </w:rPr>
-        <w:t>Scarselli</w:t>
+        <w:t>Hagenbuchner</w:t>
       </w:r>
       <w:proofErr w:type="spellEnd"/>
       <w:r>
@@ -7271,39 +7254,7 @@
           <w:rFonts w:cs="Times New Roman"/>
           <w:lang w:val="en-GB"/>
         </w:rPr>
-        <w:t xml:space="preserve">, F., Gori, M., Tsoi, A.C., </w:t>
-      </w:r>
-      <w:proofErr w:type="spellStart"/>
-      <w:r>
-        <w:rPr>
-          <w:rFonts w:cs="Times New Roman"/>
-          <w:lang w:val="en-GB"/>
-        </w:rPr>
-        <w:t>Hagenbuchner</w:t>
-      </w:r>
-      <w:proofErr w:type="spellEnd"/>
-      <w:r>
-        <w:rPr>
-          <w:rFonts w:cs="Times New Roman"/>
-          <w:lang w:val="en-GB"/>
-        </w:rPr>
-        <w:t xml:space="preserve">, M. and </w:t>
-      </w:r>
-      <w:proofErr w:type="spellStart"/>
-      <w:r>
-        <w:rPr>
-          <w:rFonts w:cs="Times New Roman"/>
-          <w:lang w:val="en-GB"/>
-        </w:rPr>
-        <w:t>Monfardini</w:t>
-      </w:r>
-      <w:proofErr w:type="spellEnd"/>
-      <w:r>
-        <w:rPr>
-          <w:rFonts w:cs="Times New Roman"/>
-          <w:lang w:val="en-GB"/>
-        </w:rPr>
-        <w:t>, G., 2008. The graph neural network model. </w:t>
+        <w:t>, M. and Monfardini, G., 2008. The graph neural network model. </w:t>
       </w:r>
       <w:r>
         <w:rPr>
@@ -7355,39 +7306,7 @@
           <w:rFonts w:cs="Times New Roman"/>
           <w:lang w:val="en-GB"/>
         </w:rPr>
-        <w:t xml:space="preserve">Goodfellow, I., </w:t>
-      </w:r>
-      <w:proofErr w:type="spellStart"/>
-      <w:r>
-        <w:rPr>
-          <w:rFonts w:cs="Times New Roman"/>
-          <w:lang w:val="en-GB"/>
-        </w:rPr>
-        <w:t>Pouget</w:t>
-      </w:r>
-      <w:proofErr w:type="spellEnd"/>
-      <w:r>
-        <w:rPr>
-          <w:rFonts w:cs="Times New Roman"/>
-          <w:lang w:val="en-GB"/>
-        </w:rPr>
-        <w:t xml:space="preserve">-Abadie, J., Mirza, M., Xu, B., Warde-Farley, D., </w:t>
-      </w:r>
-      <w:proofErr w:type="spellStart"/>
-      <w:r>
-        <w:rPr>
-          <w:rFonts w:cs="Times New Roman"/>
-          <w:lang w:val="en-GB"/>
-        </w:rPr>
-        <w:t>Ozair</w:t>
-      </w:r>
-      <w:proofErr w:type="spellEnd"/>
-      <w:r>
-        <w:rPr>
-          <w:rFonts w:cs="Times New Roman"/>
-          <w:lang w:val="en-GB"/>
-        </w:rPr>
-        <w:t>, S., Courville, A. and Bengio, Y., 2014. Generative adversarial nets. </w:t>
+        <w:t>Goodfellow, I., Pouget-Abadie, J., Mirza, M., Xu, B., Warde-Farley, D., Ozair, S., Courville, A. and Bengio, Y., 2014. Generative adversarial nets. </w:t>
       </w:r>
       <w:r>
         <w:rPr>
@@ -7439,23 +7358,7 @@
           <w:rFonts w:cs="Times New Roman"/>
           <w:lang w:val="en-GB"/>
         </w:rPr>
-        <w:t xml:space="preserve">He, X., Liao, L., Zhang, H., </w:t>
-      </w:r>
-      <w:proofErr w:type="spellStart"/>
-      <w:r>
-        <w:rPr>
-          <w:rFonts w:cs="Times New Roman"/>
-          <w:lang w:val="en-GB"/>
-        </w:rPr>
-        <w:t>Nie</w:t>
-      </w:r>
-      <w:proofErr w:type="spellEnd"/>
-      <w:r>
-        <w:rPr>
-          <w:rFonts w:cs="Times New Roman"/>
-          <w:lang w:val="en-GB"/>
-        </w:rPr>
-        <w:t>, L., Hu, X. and Chua, T.S., 2017, April. Neural collaborative filtering. In </w:t>
+        <w:t>He, X., Liao, L., Zhang, H., Nie, L., Hu, X. and Chua, T.S., 2017, April. Neural collaborative filtering. In </w:t>
       </w:r>
       <w:r>
         <w:rPr>
@@ -7590,23 +7493,7 @@
           <w:rFonts w:cs="Times New Roman"/>
           <w:lang w:val="en-GB"/>
         </w:rPr>
-        <w:t xml:space="preserve">, R. and Van </w:t>
-      </w:r>
-      <w:proofErr w:type="spellStart"/>
-      <w:r>
-        <w:rPr>
-          <w:rFonts w:cs="Times New Roman"/>
-          <w:lang w:val="en-GB"/>
-        </w:rPr>
-        <w:t>Someren</w:t>
-      </w:r>
-      <w:proofErr w:type="spellEnd"/>
-      <w:r>
-        <w:rPr>
-          <w:rFonts w:cs="Times New Roman"/>
-          <w:lang w:val="en-GB"/>
-        </w:rPr>
-        <w:t>, M., 2000, May. Using content-based filtering for recommendation. In </w:t>
+        <w:t>, R. and Van Someren, M., 2000, May. Using content-based filtering for recommendation. In </w:t>
       </w:r>
       <w:r>
         <w:rPr>
@@ -7766,23 +7653,7 @@
           <w:rFonts w:cs="Times New Roman"/>
           <w:lang w:val="en-GB"/>
         </w:rPr>
-        <w:t xml:space="preserve">Xu, K., Hu, W., </w:t>
-      </w:r>
-      <w:proofErr w:type="spellStart"/>
-      <w:r>
-        <w:rPr>
-          <w:rFonts w:cs="Times New Roman"/>
-          <w:lang w:val="en-GB"/>
-        </w:rPr>
-        <w:t>Leskovec</w:t>
-      </w:r>
-      <w:proofErr w:type="spellEnd"/>
-      <w:r>
-        <w:rPr>
-          <w:rFonts w:cs="Times New Roman"/>
-          <w:lang w:val="en-GB"/>
-        </w:rPr>
-        <w:t xml:space="preserve">, J. and </w:t>
+        <w:t xml:space="preserve">Xu, K., Hu, W., Leskovec, J. and </w:t>
       </w:r>
       <w:proofErr w:type="spellStart"/>
       <w:r>
@@ -7861,39 +7732,7 @@
           <w:rFonts w:cs="Times New Roman"/>
           <w:lang w:val="en-GB"/>
         </w:rPr>
-        <w:t xml:space="preserve">Morris, C., </w:t>
-      </w:r>
-      <w:proofErr w:type="spellStart"/>
-      <w:r>
-        <w:rPr>
-          <w:rFonts w:cs="Times New Roman"/>
-          <w:lang w:val="en-GB"/>
-        </w:rPr>
-        <w:t>Ritzert</w:t>
-      </w:r>
-      <w:proofErr w:type="spellEnd"/>
-      <w:r>
-        <w:rPr>
-          <w:rFonts w:cs="Times New Roman"/>
-          <w:lang w:val="en-GB"/>
-        </w:rPr>
-        <w:t xml:space="preserve">, M., Fey, M., Hamilton, W.L., </w:t>
-      </w:r>
-      <w:proofErr w:type="spellStart"/>
-      <w:r>
-        <w:rPr>
-          <w:rFonts w:cs="Times New Roman"/>
-          <w:lang w:val="en-GB"/>
-        </w:rPr>
-        <w:t>Lenssen</w:t>
-      </w:r>
-      <w:proofErr w:type="spellEnd"/>
-      <w:r>
-        <w:rPr>
-          <w:rFonts w:cs="Times New Roman"/>
-          <w:lang w:val="en-GB"/>
-        </w:rPr>
-        <w:t xml:space="preserve">, J.E., Rattan, G. and Grohe, M., 2019, July. </w:t>
+        <w:t xml:space="preserve">Morris, C., Ritzert, M., Fey, M., Hamilton, W.L., Lenssen, J.E., Rattan, G. and Grohe, M., 2019, July. </w:t>
       </w:r>
       <w:proofErr w:type="spellStart"/>
       <w:r>
@@ -8154,37 +7993,12 @@
           <w:lang w:val="en-GB"/>
         </w:rPr>
       </w:pPr>
-      <w:proofErr w:type="spellStart"/>
-      <w:r>
-        <w:rPr>
-          <w:rFonts w:cs="Times New Roman"/>
-          <w:lang w:val="en-GB"/>
-        </w:rPr>
-        <w:t>Adamopoulos</w:t>
-      </w:r>
-      <w:proofErr w:type="spellEnd"/>
-      <w:r>
-        <w:rPr>
-          <w:rFonts w:cs="Times New Roman"/>
-          <w:lang w:val="en-GB"/>
-        </w:rPr>
-        <w:t xml:space="preserve">, P. and </w:t>
-      </w:r>
-      <w:proofErr w:type="spellStart"/>
-      <w:r>
-        <w:rPr>
-          <w:rFonts w:cs="Times New Roman"/>
-          <w:lang w:val="en-GB"/>
-        </w:rPr>
-        <w:t>Tuzhilin</w:t>
-      </w:r>
-      <w:proofErr w:type="spellEnd"/>
-      <w:r>
-        <w:rPr>
-          <w:rFonts w:cs="Times New Roman"/>
-          <w:lang w:val="en-GB"/>
-        </w:rPr>
-        <w:t xml:space="preserve">, A., 2014, October. On over-specialization and concentration bias of recommendations: Probabilistic </w:t>
+      <w:r>
+        <w:rPr>
+          <w:rFonts w:cs="Times New Roman"/>
+          <w:lang w:val="en-GB"/>
+        </w:rPr>
+        <w:t xml:space="preserve">Adamopoulos, P. and Tuzhilin, A., 2014, October. On over-specialization and concentration bias of recommendations: Probabilistic </w:t>
       </w:r>
       <w:proofErr w:type="spellStart"/>
       <w:r>
@@ -8253,27 +8067,7 @@
           <w:iCs/>
           <w:lang w:val="en-GB"/>
         </w:rPr>
-        <w:t>Al-</w:t>
-      </w:r>
-      <w:proofErr w:type="spellStart"/>
-      <w:r>
-        <w:rPr>
-          <w:rFonts w:cs="Times New Roman"/>
-          <w:i/>
-          <w:iCs/>
-          <w:lang w:val="en-GB"/>
-        </w:rPr>
-        <w:t>Nahrain</w:t>
-      </w:r>
-      <w:proofErr w:type="spellEnd"/>
-      <w:r>
-        <w:rPr>
-          <w:rFonts w:cs="Times New Roman"/>
-          <w:i/>
-          <w:iCs/>
-          <w:lang w:val="en-GB"/>
-        </w:rPr>
-        <w:t xml:space="preserve"> Journal of Science</w:t>
+        <w:t>Al-Nahrain Journal of Science</w:t>
       </w:r>
       <w:r>
         <w:rPr>
@@ -8414,7 +8208,7 @@
 </file>
 
 <file path=word/numbering.xml><?xml version="1.0" encoding="utf-8"?>
-<w:numbering xmlns:wpc="http://schemas.microsoft.com/office/word/2010/wordprocessingCanvas" xmlns:cx="http://schemas.microsoft.com/office/drawing/2014/chartex" xmlns:cx1="http://schemas.microsoft.com/office/drawing/2015/9/8/chartex" xmlns:cx2="http://schemas.microsoft.com/office/drawing/2015/10/21/chartex" xmlns:cx3="http://schemas.microsoft.com/office/drawing/2016/5/9/chartex" xmlns:cx4="http://schemas.microsoft.com/office/drawing/2016/5/10/chartex" xmlns:cx5="http://schemas.microsoft.com/office/drawing/2016/5/11/chartex" xmlns:cx6="http://schemas.microsoft.com/office/drawing/2016/5/12/chartex" xmlns:cx7="http://schemas.microsoft.com/office/drawing/2016/5/13/chartex" xmlns:cx8="http://schemas.microsoft.com/office/drawing/2016/5/14/chartex" xmlns:mc="http://schemas.openxmlformats.org/markup-compatibility/2006" xmlns:aink="http://schemas.microsoft.com/office/drawing/2016/ink" xmlns:am3d="http://schemas.microsoft.com/office/drawing/2017/model3d" xmlns:o="urn:schemas-microsoft-com:office:office" xmlns:oel="http://schemas.microsoft.com/office/2019/extlst" xmlns:r="http://schemas.openxmlformats.org/officeDocument/2006/relationships" xmlns:m="http://schemas.openxmlformats.org/officeDocument/2006/math" xmlns:v="urn:schemas-microsoft-com:vml" xmlns:wp14="http://schemas.microsoft.com/office/word/2010/wordprocessingDrawing" xmlns:wp="http://schemas.openxmlformats.org/drawingml/2006/wordprocessingDrawing" xmlns:w10="urn:schemas-microsoft-com:office:word" xmlns:w="http://schemas.openxmlformats.org/wordprocessingml/2006/main" xmlns:w14="http://schemas.microsoft.com/office/word/2010/wordml" xmlns:w15="http://schemas.microsoft.com/office/word/2012/wordml" xmlns:w16cex="http://schemas.microsoft.com/office/word/2018/wordml/cex" xmlns:w16cid="http://schemas.microsoft.com/office/word/2016/wordml/cid" xmlns:w16="http://schemas.microsoft.com/office/word/2018/wordml" xmlns:w16du="http://schemas.microsoft.com/office/word/2023/wordml/word16du" xmlns:w16sdtdh="http://schemas.microsoft.com/office/word/2020/wordml/sdtdatahash" xmlns:w16se="http://schemas.microsoft.com/office/word/2015/wordml/symex" xmlns:wpg="http://schemas.microsoft.com/office/word/2010/wordprocessingGroup" xmlns:wpi="http://schemas.microsoft.com/office/word/2010/wordprocessingInk" xmlns:wne="http://schemas.microsoft.com/office/word/2006/wordml" xmlns:wps="http://schemas.microsoft.com/office/word/2010/wordprocessingShape" mc:Ignorable="w14 w15 w16se w16cid w16 w16cex w16sdtdh w16du wp14">
+<w:numbering xmlns:wpc="http://schemas.microsoft.com/office/word/2010/wordprocessingCanvas" xmlns:cx="http://schemas.microsoft.com/office/drawing/2014/chartex" xmlns:cx1="http://schemas.microsoft.com/office/drawing/2015/9/8/chartex" xmlns:cx2="http://schemas.microsoft.com/office/drawing/2015/10/21/chartex" xmlns:cx3="http://schemas.microsoft.com/office/drawing/2016/5/9/chartex" xmlns:cx4="http://schemas.microsoft.com/office/drawing/2016/5/10/chartex" xmlns:cx5="http://schemas.microsoft.com/office/drawing/2016/5/11/chartex" xmlns:cx6="http://schemas.microsoft.com/office/drawing/2016/5/12/chartex" xmlns:cx7="http://schemas.microsoft.com/office/drawing/2016/5/13/chartex" xmlns:cx8="http://schemas.microsoft.com/office/drawing/2016/5/14/chartex" xmlns:mc="http://schemas.openxmlformats.org/markup-compatibility/2006" xmlns:aink="http://schemas.microsoft.com/office/drawing/2016/ink" xmlns:am3d="http://schemas.microsoft.com/office/drawing/2017/model3d" xmlns:o="urn:schemas-microsoft-com:office:office" xmlns:oel="http://schemas.microsoft.com/office/2019/extlst" xmlns:r="http://schemas.openxmlformats.org/officeDocument/2006/relationships" xmlns:m="http://schemas.openxmlformats.org/officeDocument/2006/math" xmlns:v="urn:schemas-microsoft-com:vml" xmlns:wp14="http://schemas.microsoft.com/office/word/2010/wordprocessingDrawing" xmlns:wp="http://schemas.openxmlformats.org/drawingml/2006/wordprocessingDrawing" xmlns:w10="urn:schemas-microsoft-com:office:word" xmlns:w="http://schemas.openxmlformats.org/wordprocessingml/2006/main" xmlns:w14="http://schemas.microsoft.com/office/word/2010/wordml" xmlns:w15="http://schemas.microsoft.com/office/word/2012/wordml" xmlns:w16cex="http://schemas.microsoft.com/office/word/2018/wordml/cex" xmlns:w16cid="http://schemas.microsoft.com/office/word/2016/wordml/cid" xmlns:w16="http://schemas.microsoft.com/office/word/2018/wordml" xmlns:w16du="http://schemas.microsoft.com/office/word/2023/wordml/word16du" xmlns:w16sdtdh="http://schemas.microsoft.com/office/word/2020/wordml/sdtdatahash" xmlns:w16sdtfl="http://schemas.microsoft.com/office/word/2024/wordml/sdtformatlock" xmlns:w16se="http://schemas.microsoft.com/office/word/2015/wordml/symex" xmlns:wpg="http://schemas.microsoft.com/office/word/2010/wordprocessingGroup" xmlns:wpi="http://schemas.microsoft.com/office/word/2010/wordprocessingInk" xmlns:wne="http://schemas.microsoft.com/office/word/2006/wordml" xmlns:wps="http://schemas.microsoft.com/office/word/2010/wordprocessingShape" mc:Ignorable="w14 w15 w16se w16cid w16 w16cex w16sdtdh w16sdtfl w16du wp14">
   <w:abstractNum w:abstractNumId="0" w15:restartNumberingAfterBreak="0">
     <w:nsid w:val="02471CFB"/>
     <w:multiLevelType w:val="multilevel"/>
@@ -13618,7 +13412,7 @@
 </file>
 
 <file path=word/styles.xml><?xml version="1.0" encoding="utf-8"?>
-<w:styles xmlns:mc="http://schemas.openxmlformats.org/markup-compatibility/2006" xmlns:r="http://schemas.openxmlformats.org/officeDocument/2006/relationships" xmlns:w="http://schemas.openxmlformats.org/wordprocessingml/2006/main" xmlns:w14="http://schemas.microsoft.com/office/word/2010/wordml" xmlns:w15="http://schemas.microsoft.com/office/word/2012/wordml" xmlns:w16cex="http://schemas.microsoft.com/office/word/2018/wordml/cex" xmlns:w16cid="http://schemas.microsoft.com/office/word/2016/wordml/cid" xmlns:w16="http://schemas.microsoft.com/office/word/2018/wordml" xmlns:w16du="http://schemas.microsoft.com/office/word/2023/wordml/word16du" xmlns:w16sdtdh="http://schemas.microsoft.com/office/word/2020/wordml/sdtdatahash" xmlns:w16se="http://schemas.microsoft.com/office/word/2015/wordml/symex" mc:Ignorable="w14 w15 w16se w16cid w16 w16cex w16sdtdh w16du">
+<w:styles xmlns:mc="http://schemas.openxmlformats.org/markup-compatibility/2006" xmlns:r="http://schemas.openxmlformats.org/officeDocument/2006/relationships" xmlns:w="http://schemas.openxmlformats.org/wordprocessingml/2006/main" xmlns:w14="http://schemas.microsoft.com/office/word/2010/wordml" xmlns:w15="http://schemas.microsoft.com/office/word/2012/wordml" xmlns:w16cex="http://schemas.microsoft.com/office/word/2018/wordml/cex" xmlns:w16cid="http://schemas.microsoft.com/office/word/2016/wordml/cid" xmlns:w16="http://schemas.microsoft.com/office/word/2018/wordml" xmlns:w16du="http://schemas.microsoft.com/office/word/2023/wordml/word16du" xmlns:w16sdtdh="http://schemas.microsoft.com/office/word/2020/wordml/sdtdatahash" xmlns:w16sdtfl="http://schemas.microsoft.com/office/word/2024/wordml/sdtformatlock" xmlns:w16se="http://schemas.microsoft.com/office/word/2015/wordml/symex" mc:Ignorable="w14 w15 w16se w16cid w16 w16cex w16sdtdh w16sdtfl w16du">
   <w:docDefaults>
     <w:rPrDefault>
       <w:rPr>

</xml_diff>